<commit_message>
Keep Calm and Carry On.
</commit_message>
<xml_diff>
--- a/MGRFE Response 2019-05-27/MGRFE Response Letter 2019-05-27.docx
+++ b/MGRFE Response 2019-05-27/MGRFE Response Letter 2019-05-27.docx
@@ -14,6 +14,8 @@
           <w:lang w:eastAsia="zh-TW"/>
         </w:rPr>
       </w:pPr>
+      <w:bookmarkStart w:id="0" w:name="_GoBack"/>
+      <w:bookmarkEnd w:id="0"/>
       <w:r>
         <w:rPr>
           <w:rFonts w:ascii="Times New Roman" w:eastAsia="宋体" w:hAnsi="Times New Roman" w:cs="Times New Roman"/>
@@ -182,7 +184,7 @@
           <w:lang w:eastAsia="zh-TW"/>
         </w:rPr>
       </w:pPr>
-      <w:bookmarkStart w:id="0" w:name="OLE_LINK2"/>
+      <w:bookmarkStart w:id="1" w:name="OLE_LINK2"/>
       <w:r>
         <w:rPr>
           <w:rFonts w:ascii="Times New Roman" w:eastAsia="Times New Roman" w:hAnsi="Times New Roman" w:cs="Times New Roman"/>
@@ -194,7 +196,7 @@
         </w:rPr>
         <w:t xml:space="preserve">Our responses to the </w:t>
       </w:r>
-      <w:bookmarkEnd w:id="0"/>
+      <w:bookmarkEnd w:id="1"/>
       <w:r>
         <w:rPr>
           <w:rFonts w:ascii="Times New Roman" w:eastAsia="Times New Roman" w:hAnsi="Times New Roman" w:cs="Times New Roman"/>
@@ -1411,8 +1413,6 @@
         </w:rPr>
         <w:t>7</w:t>
       </w:r>
-      <w:bookmarkStart w:id="1" w:name="_GoBack"/>
-      <w:bookmarkEnd w:id="1"/>
       <w:r>
         <w:rPr>
           <w:rFonts w:ascii="Times New Roman" w:hAnsi="Times New Roman" w:cs="Times New Roman"/>
@@ -16856,6 +16856,13 @@
           <w:szCs w:val="21"/>
         </w:rPr>
         <w:fldChar w:fldCharType="end"/>
+      </w:r>
+      <w:r>
+        <w:rPr>
+          <w:rFonts w:ascii="Times New Roman" w:hAnsi="Times New Roman" w:cs="Times New Roman"/>
+          <w:color w:val="0000FF"/>
+          <w:szCs w:val="21"/>
+        </w:rPr>
       </w:r>
       <w:r>
         <w:rPr>
@@ -17315,6 +17322,13 @@
           <w:color w:val="0000FF"/>
           <w:szCs w:val="21"/>
         </w:rPr>
+      </w:r>
+      <w:r>
+        <w:rPr>
+          <w:rFonts w:ascii="Times New Roman" w:hAnsi="Times New Roman" w:cs="Times New Roman"/>
+          <w:color w:val="0000FF"/>
+          <w:szCs w:val="21"/>
+        </w:rPr>
         <w:fldChar w:fldCharType="separate"/>
       </w:r>
       <w:r>
@@ -17548,7 +17562,7 @@
     <w:p>
       <w:pPr>
         <w:rPr>
-          <w:rFonts w:ascii="Times New Roman" w:hAnsi="Times New Roman" w:cs="Times New Roman" w:hint="eastAsia"/>
+          <w:rFonts w:ascii="Times New Roman" w:hAnsi="Times New Roman" w:cs="Times New Roman"/>
           <w:szCs w:val="21"/>
         </w:rPr>
       </w:pPr>
@@ -17605,7 +17619,7 @@
     <w:p>
       <w:pPr>
         <w:rPr>
-          <w:rFonts w:ascii="Times New Roman" w:hAnsi="Times New Roman" w:cs="Times New Roman" w:hint="eastAsia"/>
+          <w:rFonts w:ascii="Times New Roman" w:hAnsi="Times New Roman" w:cs="Times New Roman"/>
           <w:szCs w:val="21"/>
         </w:rPr>
       </w:pPr>
@@ -19178,7 +19192,7 @@
     <w:lsdException w:name="Table Web 2" w:semiHidden="1" w:unhideWhenUsed="1"/>
     <w:lsdException w:name="Table Web 3" w:semiHidden="1" w:unhideWhenUsed="1"/>
     <w:lsdException w:name="Balloon Text" w:semiHidden="1" w:unhideWhenUsed="1" w:qFormat="1"/>
-    <w:lsdException w:name="Table Grid" w:semiHidden="1" w:uiPriority="39" w:unhideWhenUsed="1" w:qFormat="1"/>
+    <w:lsdException w:name="Table Grid" w:uiPriority="39" w:qFormat="1"/>
     <w:lsdException w:name="Table Theme" w:semiHidden="1" w:unhideWhenUsed="1"/>
     <w:lsdException w:name="Placeholder Text" w:semiHidden="1"/>
     <w:lsdException w:name="Light Shading" w:uiPriority="60"/>
@@ -19410,6 +19424,7 @@
   <w:style w:type="character" w:default="1" w:styleId="a0">
     <w:name w:val="Default Paragraph Font"/>
     <w:uiPriority w:val="1"/>
+    <w:semiHidden/>
     <w:unhideWhenUsed/>
   </w:style>
   <w:style w:type="table" w:default="1" w:styleId="a1">
@@ -22118,7 +22133,7 @@
 </file>
 
 <file path=customXml/itemProps2.xml><?xml version="1.0" encoding="utf-8"?>
-<ds:datastoreItem xmlns:ds="http://schemas.openxmlformats.org/officeDocument/2006/customXml" ds:itemID="{F63352F4-E28B-48FE-A444-0FCAC5AE23A4}">
+<ds:datastoreItem xmlns:ds="http://schemas.openxmlformats.org/officeDocument/2006/customXml" ds:itemID="{AEED01A4-2062-4692-AE62-D9B077D17B0C}">
   <ds:schemaRefs>
     <ds:schemaRef ds:uri="http://schemas.openxmlformats.org/officeDocument/2006/bibliography"/>
   </ds:schemaRefs>

</xml_diff>